<commit_message>
updated issues list moved server side operations to separate classes
</commit_message>
<xml_diff>
--- a/Księgarnia.docx
+++ b/Księgarnia.docx
@@ -3,96 +3,569 @@
 <w:document xmlns:wpc="http://schemas.microsoft.com/office/word/2010/wordprocessingCanvas" xmlns:mc="http://schemas.openxmlformats.org/markup-compatibility/2006" xmlns:o="urn:schemas-microsoft-com:office:office" xmlns:r="http://schemas.openxmlformats.org/officeDocument/2006/relationships" xmlns:m="http://schemas.openxmlformats.org/officeDocument/2006/math" xmlns:v="urn:schemas-microsoft-com:vml" xmlns:wp14="http://schemas.microsoft.com/office/word/2010/wordprocessingDrawing" xmlns:wp="http://schemas.openxmlformats.org/drawingml/2006/wordprocessingDrawing" xmlns:w10="urn:schemas-microsoft-com:office:word" xmlns:w="http://schemas.openxmlformats.org/wordprocessingml/2006/main" xmlns:w14="http://schemas.microsoft.com/office/word/2010/wordml" xmlns:wpg="http://schemas.microsoft.com/office/word/2010/wordprocessingGroup" xmlns:wpi="http://schemas.microsoft.com/office/word/2010/wordprocessingInk" xmlns:wne="http://schemas.microsoft.com/office/word/2006/wordml" xmlns:wps="http://schemas.microsoft.com/office/word/2010/wordprocessingShape" mc:Ignorable="w14 wp14">
   <w:body>
     <w:p>
-      <w:r>
-        <w:t>Księgarnia - zakres funkcjonalności:</w:t>
-      </w:r>
-    </w:p>
-    <w:p>
-      <w:r>
-        <w:t>- kupowanie książek,</w:t>
-      </w:r>
-    </w:p>
-    <w:p>
-      <w:r>
-        <w:t>- zamawianie książek niedostępnych na miejscu,</w:t>
-      </w:r>
-    </w:p>
-    <w:p>
-      <w:r>
-        <w:t>- karta stałego klienta,</w:t>
-      </w:r>
-    </w:p>
-    <w:p>
-      <w:r>
-        <w:t xml:space="preserve">- </w:t>
-      </w:r>
-      <w:r>
-        <w:t xml:space="preserve">możliwość  recenzowania </w:t>
-      </w:r>
-      <w:r>
-        <w:t xml:space="preserve"> książek</w:t>
-      </w:r>
-      <w:r>
-        <w:t xml:space="preserve"> oraz używania tagów,</w:t>
-      </w:r>
-    </w:p>
-    <w:p>
-      <w:r>
-        <w:t>- wyszukiwanie po tytule, autorze, gatunku,</w:t>
-      </w:r>
-      <w:r>
-        <w:t xml:space="preserve"> tagu.</w:t>
-      </w:r>
-    </w:p>
-    <w:p/>
-    <w:p/>
-    <w:p/>
-    <w:p>
-      <w:r>
-        <w:t>Problemy:</w:t>
-      </w:r>
-    </w:p>
-    <w:p>
-      <w:r>
-        <w:t>Autentykacja sql, domyślnie wyłączona w serwerze,</w:t>
-      </w:r>
-    </w:p>
-    <w:p>
-      <w:pPr>
-        <w:rPr>
-          <w:lang w:val="en-US"/>
-        </w:rPr>
-      </w:pPr>
-      <w:r>
-        <w:rPr>
-          <w:lang w:val="en-US"/>
-        </w:rPr>
-        <w:t>User authentication</w:t>
-      </w:r>
-      <w:r>
-        <w:rPr>
-          <w:lang w:val="en-US"/>
-        </w:rPr>
-        <w:t>, problem z konfiguracją,</w:t>
-      </w:r>
-    </w:p>
-    <w:p>
-      <w:r>
-        <w:t>Spacja w sql komendzie,</w:t>
-      </w:r>
-    </w:p>
-    <w:p>
-      <w:r>
-        <w:t>Dwie klasy nazywające się D</w:t>
+      <w:pPr>
+        <w:rPr>
+          <w:b/>
+          <w:sz w:val="28"/>
+          <w:szCs w:val="28"/>
+        </w:rPr>
+      </w:pPr>
+      <w:r>
+        <w:rPr>
+          <w:b/>
+          <w:sz w:val="28"/>
+          <w:szCs w:val="28"/>
+        </w:rPr>
+        <w:t>Napotkane p</w:t>
+      </w:r>
+      <w:r>
+        <w:rPr>
+          <w:b/>
+          <w:sz w:val="28"/>
+          <w:szCs w:val="28"/>
+        </w:rPr>
+        <w:t>roblemy:</w:t>
+      </w:r>
+    </w:p>
+    <w:p>
+      <w:pPr>
+        <w:pStyle w:val="Akapitzlist"/>
+        <w:numPr>
+          <w:ilvl w:val="0"/>
+          <w:numId w:val="1"/>
+        </w:numPr>
+      </w:pPr>
+      <w:r>
+        <w:t>Domyślnie wyłączone uwierzytelnianie SQL w serwerze MS SQL, możliwe tylko uwierzytelnianie Windows. Włączenie jej wymaga instalacji MS SQL Server Management Studio lub modyfikacja wpisów w rejestrze.</w:t>
+      </w:r>
+    </w:p>
+    <w:p>
+      <w:pPr>
+        <w:pStyle w:val="Akapitzlist"/>
+        <w:numPr>
+          <w:ilvl w:val="0"/>
+          <w:numId w:val="1"/>
+        </w:numPr>
+        <w:rPr>
+          <w:lang w:val="en-US"/>
+        </w:rPr>
+      </w:pPr>
+      <w:r>
+        <w:rPr>
+          <w:lang w:val="en-US"/>
+        </w:rPr>
+        <w:t xml:space="preserve"> </w:t>
+      </w:r>
+      <w:proofErr w:type="spellStart"/>
+      <w:r>
+        <w:rPr>
+          <w:lang w:val="en-US"/>
+        </w:rPr>
+        <w:t>Nieudana</w:t>
+      </w:r>
+      <w:proofErr w:type="spellEnd"/>
+      <w:r>
+        <w:rPr>
+          <w:lang w:val="en-US"/>
+        </w:rPr>
+        <w:t xml:space="preserve"> </w:t>
+      </w:r>
+      <w:proofErr w:type="spellStart"/>
+      <w:r>
+        <w:rPr>
+          <w:lang w:val="en-US"/>
+        </w:rPr>
+        <w:t>próba</w:t>
+      </w:r>
+      <w:proofErr w:type="spellEnd"/>
+      <w:r>
+        <w:rPr>
+          <w:lang w:val="en-US"/>
+        </w:rPr>
+        <w:t xml:space="preserve"> </w:t>
+      </w:r>
+      <w:proofErr w:type="spellStart"/>
+      <w:r>
+        <w:rPr>
+          <w:lang w:val="en-US"/>
+        </w:rPr>
+        <w:t>użycia</w:t>
+      </w:r>
+      <w:proofErr w:type="spellEnd"/>
+      <w:r>
+        <w:rPr>
+          <w:lang w:val="en-US"/>
+        </w:rPr>
+        <w:t xml:space="preserve"> „basic authentication scheme”</w:t>
+      </w:r>
+      <w:r>
+        <w:rPr>
+          <w:lang w:val="en-US"/>
+        </w:rPr>
+        <w:t xml:space="preserve"> </w:t>
+      </w:r>
+      <w:proofErr w:type="spellStart"/>
+      <w:r>
+        <w:rPr>
+          <w:lang w:val="en-US"/>
+        </w:rPr>
+        <w:t>poprzez</w:t>
+      </w:r>
+      <w:proofErr w:type="spellEnd"/>
+      <w:r>
+        <w:rPr>
+          <w:lang w:val="en-US"/>
+        </w:rPr>
+        <w:t xml:space="preserve"> </w:t>
+      </w:r>
+      <w:proofErr w:type="spellStart"/>
+      <w:r>
+        <w:rPr>
+          <w:lang w:val="en-US"/>
+        </w:rPr>
+        <w:t>definicję</w:t>
+      </w:r>
+      <w:proofErr w:type="spellEnd"/>
+      <w:r>
+        <w:rPr>
+          <w:lang w:val="en-US"/>
+        </w:rPr>
+        <w:t xml:space="preserve"> </w:t>
+      </w:r>
+      <w:r>
+        <w:rPr>
+          <w:lang w:val="en-US"/>
+        </w:rPr>
+        <w:t xml:space="preserve">security </w:t>
+      </w:r>
+      <w:proofErr w:type="spellStart"/>
+      <w:r>
+        <w:rPr>
+          <w:lang w:val="en-US"/>
+        </w:rPr>
+        <w:t>mode</w:t>
+      </w:r>
+      <w:r>
+        <w:rPr>
+          <w:lang w:val="en-US"/>
+        </w:rPr>
+        <w:t>i</w:t>
+      </w:r>
+      <w:proofErr w:type="spellEnd"/>
+      <w:r>
+        <w:rPr>
+          <w:lang w:val="en-US"/>
+        </w:rPr>
+        <w:t xml:space="preserve"> </w:t>
+      </w:r>
+      <w:proofErr w:type="spellStart"/>
+      <w:r>
+        <w:rPr>
+          <w:lang w:val="en-US"/>
+        </w:rPr>
+        <w:t>własnego</w:t>
+      </w:r>
+      <w:proofErr w:type="spellEnd"/>
+      <w:r>
+        <w:rPr>
+          <w:lang w:val="en-US"/>
+        </w:rPr>
+        <w:t xml:space="preserve"> </w:t>
+      </w:r>
+      <w:proofErr w:type="spellStart"/>
+      <w:r>
+        <w:rPr>
+          <w:lang w:val="en-US"/>
+        </w:rPr>
+        <w:t>validatora</w:t>
+      </w:r>
+      <w:proofErr w:type="spellEnd"/>
+      <w:r>
+        <w:rPr>
+          <w:lang w:val="en-US"/>
+        </w:rPr>
+        <w:t>:</w:t>
+      </w:r>
+    </w:p>
+    <w:p>
+      <w:pPr>
+        <w:tabs>
+          <w:tab w:val="left" w:pos="916"/>
+          <w:tab w:val="left" w:pos="1832"/>
+          <w:tab w:val="left" w:pos="2748"/>
+          <w:tab w:val="left" w:pos="3664"/>
+          <w:tab w:val="left" w:pos="4580"/>
+          <w:tab w:val="left" w:pos="5496"/>
+          <w:tab w:val="left" w:pos="6412"/>
+          <w:tab w:val="left" w:pos="7328"/>
+          <w:tab w:val="left" w:pos="8244"/>
+          <w:tab w:val="left" w:pos="9160"/>
+          <w:tab w:val="left" w:pos="10076"/>
+          <w:tab w:val="left" w:pos="10992"/>
+          <w:tab w:val="left" w:pos="11908"/>
+          <w:tab w:val="left" w:pos="12824"/>
+          <w:tab w:val="left" w:pos="13740"/>
+          <w:tab w:val="left" w:pos="14656"/>
+        </w:tabs>
+        <w:spacing w:after="0" w:line="255" w:lineRule="atLeast"/>
+        <w:ind w:left="360"/>
+        <w:rPr>
+          <w:rFonts w:ascii="Consolas" w:eastAsia="Times New Roman" w:hAnsi="Consolas" w:cs="Consolas"/>
+          <w:color w:val="000000"/>
+          <w:sz w:val="20"/>
+          <w:szCs w:val="20"/>
+          <w:lang w:eastAsia="pl-PL"/>
+        </w:rPr>
+      </w:pPr>
+      <w:r>
+        <w:rPr>
+          <w:rFonts w:ascii="Consolas" w:eastAsia="Times New Roman" w:hAnsi="Consolas" w:cs="Consolas"/>
+          <w:color w:val="000000"/>
+          <w:sz w:val="20"/>
+          <w:szCs w:val="20"/>
+          <w:lang w:eastAsia="pl-PL"/>
+        </w:rPr>
+        <w:t>&lt;</w:t>
+      </w:r>
+      <w:proofErr w:type="spellStart"/>
+      <w:r>
+        <w:rPr>
+          <w:rFonts w:ascii="Consolas" w:eastAsia="Times New Roman" w:hAnsi="Consolas" w:cs="Consolas"/>
+          <w:color w:val="000000"/>
+          <w:sz w:val="20"/>
+          <w:szCs w:val="20"/>
+          <w:lang w:eastAsia="pl-PL"/>
+        </w:rPr>
+        <w:t>security</w:t>
+      </w:r>
+      <w:proofErr w:type="spellEnd"/>
+      <w:r>
+        <w:rPr>
+          <w:rFonts w:ascii="Consolas" w:eastAsia="Times New Roman" w:hAnsi="Consolas" w:cs="Consolas"/>
+          <w:color w:val="000000"/>
+          <w:sz w:val="20"/>
+          <w:szCs w:val="20"/>
+          <w:lang w:eastAsia="pl-PL"/>
+        </w:rPr>
+        <w:t xml:space="preserve"> </w:t>
+      </w:r>
+      <w:proofErr w:type="spellStart"/>
+      <w:r>
+        <w:rPr>
+          <w:rFonts w:ascii="Consolas" w:eastAsia="Times New Roman" w:hAnsi="Consolas" w:cs="Consolas"/>
+          <w:color w:val="000000"/>
+          <w:sz w:val="20"/>
+          <w:szCs w:val="20"/>
+          <w:lang w:eastAsia="pl-PL"/>
+        </w:rPr>
+        <w:t>mode</w:t>
+      </w:r>
+      <w:proofErr w:type="spellEnd"/>
+      <w:r>
+        <w:rPr>
+          <w:rFonts w:ascii="Consolas" w:eastAsia="Times New Roman" w:hAnsi="Consolas" w:cs="Consolas"/>
+          <w:color w:val="000000"/>
+          <w:sz w:val="20"/>
+          <w:szCs w:val="20"/>
+          <w:lang w:eastAsia="pl-PL"/>
+        </w:rPr>
+        <w:t>="Message"&gt;</w:t>
+      </w:r>
+    </w:p>
+    <w:p>
+      <w:pPr>
+        <w:tabs>
+          <w:tab w:val="left" w:pos="916"/>
+          <w:tab w:val="left" w:pos="1832"/>
+          <w:tab w:val="left" w:pos="2748"/>
+          <w:tab w:val="left" w:pos="3664"/>
+          <w:tab w:val="left" w:pos="4580"/>
+          <w:tab w:val="left" w:pos="5496"/>
+          <w:tab w:val="left" w:pos="6412"/>
+          <w:tab w:val="left" w:pos="7328"/>
+          <w:tab w:val="left" w:pos="8244"/>
+          <w:tab w:val="left" w:pos="9160"/>
+          <w:tab w:val="left" w:pos="10076"/>
+          <w:tab w:val="left" w:pos="10992"/>
+          <w:tab w:val="left" w:pos="11908"/>
+          <w:tab w:val="left" w:pos="12824"/>
+          <w:tab w:val="left" w:pos="13740"/>
+          <w:tab w:val="left" w:pos="14656"/>
+        </w:tabs>
+        <w:spacing w:after="0" w:line="255" w:lineRule="atLeast"/>
+        <w:ind w:left="360"/>
+        <w:rPr>
+          <w:rFonts w:ascii="Consolas" w:eastAsia="Times New Roman" w:hAnsi="Consolas" w:cs="Consolas"/>
+          <w:color w:val="000000"/>
+          <w:sz w:val="20"/>
+          <w:szCs w:val="20"/>
+          <w:lang w:eastAsia="pl-PL"/>
+        </w:rPr>
+      </w:pPr>
+      <w:r>
+        <w:rPr>
+          <w:rFonts w:ascii="Consolas" w:eastAsia="Times New Roman" w:hAnsi="Consolas" w:cs="Consolas"/>
+          <w:color w:val="000000"/>
+          <w:sz w:val="20"/>
+          <w:szCs w:val="20"/>
+          <w:lang w:eastAsia="pl-PL"/>
+        </w:rPr>
+        <w:tab/>
+      </w:r>
+      <w:r>
+        <w:rPr>
+          <w:rFonts w:ascii="Consolas" w:eastAsia="Times New Roman" w:hAnsi="Consolas" w:cs="Consolas"/>
+          <w:color w:val="000000"/>
+          <w:sz w:val="20"/>
+          <w:szCs w:val="20"/>
+          <w:lang w:eastAsia="pl-PL"/>
+        </w:rPr>
+        <w:t>&lt;</w:t>
+      </w:r>
+      <w:proofErr w:type="spellStart"/>
+      <w:r>
+        <w:rPr>
+          <w:rFonts w:ascii="Consolas" w:eastAsia="Times New Roman" w:hAnsi="Consolas" w:cs="Consolas"/>
+          <w:color w:val="000000"/>
+          <w:sz w:val="20"/>
+          <w:szCs w:val="20"/>
+          <w:lang w:eastAsia="pl-PL"/>
+        </w:rPr>
+        <w:t>message</w:t>
+      </w:r>
+      <w:proofErr w:type="spellEnd"/>
+      <w:r>
+        <w:rPr>
+          <w:rFonts w:ascii="Consolas" w:eastAsia="Times New Roman" w:hAnsi="Consolas" w:cs="Consolas"/>
+          <w:color w:val="000000"/>
+          <w:sz w:val="20"/>
+          <w:szCs w:val="20"/>
+          <w:lang w:eastAsia="pl-PL"/>
+        </w:rPr>
+        <w:t xml:space="preserve"> </w:t>
+      </w:r>
+      <w:proofErr w:type="spellStart"/>
+      <w:r>
+        <w:rPr>
+          <w:rFonts w:ascii="Consolas" w:eastAsia="Times New Roman" w:hAnsi="Consolas" w:cs="Consolas"/>
+          <w:color w:val="000000"/>
+          <w:sz w:val="20"/>
+          <w:szCs w:val="20"/>
+          <w:lang w:eastAsia="pl-PL"/>
+        </w:rPr>
+        <w:t>clientCredentialType</w:t>
+      </w:r>
+      <w:proofErr w:type="spellEnd"/>
+      <w:r>
+        <w:rPr>
+          <w:rFonts w:ascii="Consolas" w:eastAsia="Times New Roman" w:hAnsi="Consolas" w:cs="Consolas"/>
+          <w:color w:val="000000"/>
+          <w:sz w:val="20"/>
+          <w:szCs w:val="20"/>
+          <w:lang w:eastAsia="pl-PL"/>
+        </w:rPr>
+        <w:t>="</w:t>
+      </w:r>
+      <w:proofErr w:type="spellStart"/>
+      <w:r>
+        <w:rPr>
+          <w:rFonts w:ascii="Consolas" w:eastAsia="Times New Roman" w:hAnsi="Consolas" w:cs="Consolas"/>
+          <w:color w:val="000000"/>
+          <w:sz w:val="20"/>
+          <w:szCs w:val="20"/>
+          <w:lang w:eastAsia="pl-PL"/>
+        </w:rPr>
+        <w:t>UserName</w:t>
+      </w:r>
+      <w:proofErr w:type="spellEnd"/>
+      <w:r>
+        <w:rPr>
+          <w:rFonts w:ascii="Consolas" w:eastAsia="Times New Roman" w:hAnsi="Consolas" w:cs="Consolas"/>
+          <w:color w:val="000000"/>
+          <w:sz w:val="20"/>
+          <w:szCs w:val="20"/>
+          <w:lang w:eastAsia="pl-PL"/>
+        </w:rPr>
+        <w:t>" /&gt;</w:t>
+      </w:r>
+    </w:p>
+    <w:p>
+      <w:pPr>
+        <w:tabs>
+          <w:tab w:val="left" w:pos="916"/>
+          <w:tab w:val="left" w:pos="1832"/>
+          <w:tab w:val="left" w:pos="2748"/>
+          <w:tab w:val="left" w:pos="3664"/>
+          <w:tab w:val="left" w:pos="4580"/>
+          <w:tab w:val="left" w:pos="5496"/>
+          <w:tab w:val="left" w:pos="6412"/>
+          <w:tab w:val="left" w:pos="7328"/>
+          <w:tab w:val="left" w:pos="8244"/>
+          <w:tab w:val="left" w:pos="9160"/>
+          <w:tab w:val="left" w:pos="10076"/>
+          <w:tab w:val="left" w:pos="10992"/>
+          <w:tab w:val="left" w:pos="11908"/>
+          <w:tab w:val="left" w:pos="12824"/>
+          <w:tab w:val="left" w:pos="13740"/>
+          <w:tab w:val="left" w:pos="14656"/>
+        </w:tabs>
+        <w:spacing w:after="0" w:line="255" w:lineRule="atLeast"/>
+        <w:ind w:left="360"/>
+        <w:rPr>
+          <w:rFonts w:ascii="Consolas" w:eastAsia="Times New Roman" w:hAnsi="Consolas" w:cs="Consolas"/>
+          <w:color w:val="000000"/>
+          <w:sz w:val="20"/>
+          <w:szCs w:val="20"/>
+          <w:lang w:eastAsia="pl-PL"/>
+        </w:rPr>
+      </w:pPr>
+      <w:r>
+        <w:rPr>
+          <w:rFonts w:ascii="Consolas" w:eastAsia="Times New Roman" w:hAnsi="Consolas" w:cs="Consolas"/>
+          <w:color w:val="000000"/>
+          <w:sz w:val="20"/>
+          <w:szCs w:val="20"/>
+          <w:lang w:eastAsia="pl-PL"/>
+        </w:rPr>
+        <w:t>&lt;/</w:t>
+      </w:r>
+      <w:proofErr w:type="spellStart"/>
+      <w:r>
+        <w:rPr>
+          <w:rFonts w:ascii="Consolas" w:eastAsia="Times New Roman" w:hAnsi="Consolas" w:cs="Consolas"/>
+          <w:color w:val="000000"/>
+          <w:sz w:val="20"/>
+          <w:szCs w:val="20"/>
+          <w:lang w:eastAsia="pl-PL"/>
+        </w:rPr>
+        <w:t>security</w:t>
+      </w:r>
+      <w:proofErr w:type="spellEnd"/>
+      <w:r>
+        <w:rPr>
+          <w:rFonts w:ascii="Consolas" w:eastAsia="Times New Roman" w:hAnsi="Consolas" w:cs="Consolas"/>
+          <w:color w:val="000000"/>
+          <w:sz w:val="20"/>
+          <w:szCs w:val="20"/>
+          <w:lang w:eastAsia="pl-PL"/>
+        </w:rPr>
+        <w:t>&gt;</w:t>
+      </w:r>
+    </w:p>
+    <w:p>
+      <w:pPr>
+        <w:tabs>
+          <w:tab w:val="left" w:pos="916"/>
+          <w:tab w:val="left" w:pos="1832"/>
+          <w:tab w:val="left" w:pos="2748"/>
+          <w:tab w:val="left" w:pos="3664"/>
+          <w:tab w:val="left" w:pos="4580"/>
+          <w:tab w:val="left" w:pos="5496"/>
+          <w:tab w:val="left" w:pos="6412"/>
+          <w:tab w:val="left" w:pos="7328"/>
+          <w:tab w:val="left" w:pos="8244"/>
+          <w:tab w:val="left" w:pos="9160"/>
+          <w:tab w:val="left" w:pos="10076"/>
+          <w:tab w:val="left" w:pos="10992"/>
+          <w:tab w:val="left" w:pos="11908"/>
+          <w:tab w:val="left" w:pos="12824"/>
+          <w:tab w:val="left" w:pos="13740"/>
+          <w:tab w:val="left" w:pos="14656"/>
+        </w:tabs>
+        <w:spacing w:after="0" w:line="255" w:lineRule="atLeast"/>
+        <w:ind w:left="360"/>
+        <w:rPr>
+          <w:rFonts w:ascii="Consolas" w:eastAsia="Times New Roman" w:hAnsi="Consolas" w:cs="Consolas"/>
+          <w:color w:val="000000"/>
+          <w:sz w:val="20"/>
+          <w:szCs w:val="20"/>
+          <w:lang w:eastAsia="pl-PL"/>
+        </w:rPr>
+      </w:pPr>
+    </w:p>
+    <w:p>
+      <w:pPr>
+        <w:ind w:left="360"/>
+      </w:pPr>
+      <w:r>
+        <w:rPr>
+          <w:lang w:val="en-US"/>
+        </w:rPr>
+        <w:tab/>
+      </w:r>
+      <w:r>
+        <w:t xml:space="preserve">Napisany i podłączony </w:t>
+      </w:r>
+      <w:proofErr w:type="spellStart"/>
+      <w:r>
+        <w:t>walidator</w:t>
+      </w:r>
+      <w:proofErr w:type="spellEnd"/>
+      <w:r>
+        <w:t xml:space="preserve"> nie był wywoływany.</w:t>
+      </w:r>
+    </w:p>
+    <w:p>
+      <w:pPr>
+        <w:pStyle w:val="Akapitzlist"/>
+        <w:numPr>
+          <w:ilvl w:val="0"/>
+          <w:numId w:val="1"/>
+        </w:numPr>
+      </w:pPr>
+      <w:r>
+        <w:t xml:space="preserve">Klasa </w:t>
+      </w:r>
+      <w:proofErr w:type="spellStart"/>
+      <w:r>
+        <w:t>SqlCommand</w:t>
+      </w:r>
+      <w:proofErr w:type="spellEnd"/>
+      <w:r>
+        <w:t xml:space="preserve"> nie radzi sobie z parametrami zawierającymi spacje, </w:t>
+      </w:r>
+      <w:r>
+        <w:t xml:space="preserve">o czym </w:t>
+      </w:r>
+      <w:r>
+        <w:t xml:space="preserve">nie ma </w:t>
       </w:r>
       <w:bookmarkStart w:id="0" w:name="_GoBack"/>
       <w:bookmarkEnd w:id="0"/>
       <w:r>
-        <w:t xml:space="preserve">ataGrid </w:t>
-      </w:r>
-    </w:p>
-    <w:p>
-      <w:hyperlink r:id="rId5" w:history="1">
+        <w:t>słowa w dokumentacji…</w:t>
+      </w:r>
+    </w:p>
+    <w:p>
+      <w:pPr>
+        <w:pStyle w:val="Akapitzlist"/>
+      </w:pPr>
+    </w:p>
+    <w:p>
+      <w:pPr>
+        <w:pStyle w:val="Akapitzlist"/>
+        <w:numPr>
+          <w:ilvl w:val="0"/>
+          <w:numId w:val="1"/>
+        </w:numPr>
+      </w:pPr>
+      <w:r>
+        <w:t xml:space="preserve">W standardowych bibliotekach istnieją 2 klasy nazywające się </w:t>
+      </w:r>
+      <w:proofErr w:type="spellStart"/>
+      <w:r>
+        <w:t>DataGrid</w:t>
+      </w:r>
+      <w:proofErr w:type="spellEnd"/>
+      <w:r>
+        <w:t>, co powoduje dużo problemów w trakcie poszukiwań rozwiązań problemów związanych z którąś z nich</w:t>
+      </w:r>
+    </w:p>
+    <w:p>
+      <w:pPr>
+        <w:ind w:left="360"/>
+      </w:pPr>
+      <w:hyperlink r:id="rId6" w:history="1">
         <w:r>
           <w:rPr>
             <w:rStyle w:val="Hipercze"/>
@@ -102,7 +575,13 @@
       </w:hyperlink>
     </w:p>
     <w:p>
-      <w:hyperlink r:id="rId6" w:history="1">
+      <w:pPr>
+        <w:ind w:left="360"/>
+        <w:rPr>
+          <w:rStyle w:val="Hipercze"/>
+        </w:rPr>
+      </w:pPr>
+      <w:hyperlink r:id="rId7" w:history="1">
         <w:r>
           <w:rPr>
             <w:rStyle w:val="Hipercze"/>
@@ -111,7 +590,53 @@
         </w:r>
       </w:hyperlink>
     </w:p>
-    <w:p/>
+    <w:p>
+      <w:pPr>
+        <w:pStyle w:val="Akapitzlist"/>
+        <w:numPr>
+          <w:ilvl w:val="0"/>
+          <w:numId w:val="1"/>
+        </w:numPr>
+      </w:pPr>
+      <w:r>
+        <w:t>Odpowiednia</w:t>
+      </w:r>
+      <w:r>
+        <w:t xml:space="preserve"> definicja klas </w:t>
+      </w:r>
+      <w:proofErr w:type="spellStart"/>
+      <w:r>
+        <w:t>encyjnych</w:t>
+      </w:r>
+      <w:proofErr w:type="spellEnd"/>
+      <w:r>
+        <w:t>, stworzenie podziału na klasy serwerowe i klienckie.</w:t>
+      </w:r>
+    </w:p>
+    <w:p>
+      <w:pPr>
+        <w:pStyle w:val="Akapitzlist"/>
+      </w:pPr>
+      <w:r>
+        <w:t xml:space="preserve">Powód: klasy po stronie klienta nie powinny mieć metod </w:t>
+      </w:r>
+      <w:r>
+        <w:t xml:space="preserve">wykonujących operacje typowo serwerowe </w:t>
+      </w:r>
+      <w:r>
+        <w:t>np. łączących się do bazy danych.</w:t>
+      </w:r>
+    </w:p>
+    <w:p>
+      <w:pPr>
+        <w:pStyle w:val="Akapitzlist"/>
+      </w:pPr>
+    </w:p>
+    <w:p>
+      <w:pPr>
+        <w:pStyle w:val="Akapitzlist"/>
+      </w:pPr>
+    </w:p>
     <w:sectPr>
       <w:pgSz w:w="11906" w:h="16838"/>
       <w:pgMar w:top="1417" w:right="1417" w:bottom="1417" w:left="1417" w:header="708" w:footer="708" w:gutter="0"/>
@@ -120,6 +645,103 @@
     </w:sectPr>
   </w:body>
 </w:document>
+</file>
+
+<file path=word/numbering.xml><?xml version="1.0" encoding="utf-8"?>
+<w:numbering xmlns:wpc="http://schemas.microsoft.com/office/word/2010/wordprocessingCanvas" xmlns:mc="http://schemas.openxmlformats.org/markup-compatibility/2006" xmlns:o="urn:schemas-microsoft-com:office:office" xmlns:r="http://schemas.openxmlformats.org/officeDocument/2006/relationships" xmlns:m="http://schemas.openxmlformats.org/officeDocument/2006/math" xmlns:v="urn:schemas-microsoft-com:vml" xmlns:wp14="http://schemas.microsoft.com/office/word/2010/wordprocessingDrawing" xmlns:wp="http://schemas.openxmlformats.org/drawingml/2006/wordprocessingDrawing" xmlns:w10="urn:schemas-microsoft-com:office:word" xmlns:w="http://schemas.openxmlformats.org/wordprocessingml/2006/main" xmlns:w14="http://schemas.microsoft.com/office/word/2010/wordml" xmlns:wpg="http://schemas.microsoft.com/office/word/2010/wordprocessingGroup" xmlns:wpi="http://schemas.microsoft.com/office/word/2010/wordprocessingInk" xmlns:wne="http://schemas.microsoft.com/office/word/2006/wordml" xmlns:wps="http://schemas.microsoft.com/office/word/2010/wordprocessingShape" mc:Ignorable="w14 wp14">
+  <w:abstractNum w:abstractNumId="0">
+    <w:nsid w:val="310C5C5B"/>
+    <w:multiLevelType w:val="hybridMultilevel"/>
+    <w:tmpl w:val="452E4F86"/>
+    <w:lvl w:ilvl="0" w:tplc="0415000F">
+      <w:start w:val="1"/>
+      <w:numFmt w:val="decimal"/>
+      <w:lvlText w:val="%1."/>
+      <w:lvlJc w:val="left"/>
+      <w:pPr>
+        <w:ind w:left="720" w:hanging="360"/>
+      </w:pPr>
+      <w:rPr>
+        <w:rFonts w:hint="default"/>
+      </w:rPr>
+    </w:lvl>
+    <w:lvl w:ilvl="1" w:tplc="04150019" w:tentative="1">
+      <w:start w:val="1"/>
+      <w:numFmt w:val="lowerLetter"/>
+      <w:lvlText w:val="%2."/>
+      <w:lvlJc w:val="left"/>
+      <w:pPr>
+        <w:ind w:left="1440" w:hanging="360"/>
+      </w:pPr>
+    </w:lvl>
+    <w:lvl w:ilvl="2" w:tplc="0415001B" w:tentative="1">
+      <w:start w:val="1"/>
+      <w:numFmt w:val="lowerRoman"/>
+      <w:lvlText w:val="%3."/>
+      <w:lvlJc w:val="right"/>
+      <w:pPr>
+        <w:ind w:left="2160" w:hanging="180"/>
+      </w:pPr>
+    </w:lvl>
+    <w:lvl w:ilvl="3" w:tplc="0415000F" w:tentative="1">
+      <w:start w:val="1"/>
+      <w:numFmt w:val="decimal"/>
+      <w:lvlText w:val="%4."/>
+      <w:lvlJc w:val="left"/>
+      <w:pPr>
+        <w:ind w:left="2880" w:hanging="360"/>
+      </w:pPr>
+    </w:lvl>
+    <w:lvl w:ilvl="4" w:tplc="04150019" w:tentative="1">
+      <w:start w:val="1"/>
+      <w:numFmt w:val="lowerLetter"/>
+      <w:lvlText w:val="%5."/>
+      <w:lvlJc w:val="left"/>
+      <w:pPr>
+        <w:ind w:left="3600" w:hanging="360"/>
+      </w:pPr>
+    </w:lvl>
+    <w:lvl w:ilvl="5" w:tplc="0415001B" w:tentative="1">
+      <w:start w:val="1"/>
+      <w:numFmt w:val="lowerRoman"/>
+      <w:lvlText w:val="%6."/>
+      <w:lvlJc w:val="right"/>
+      <w:pPr>
+        <w:ind w:left="4320" w:hanging="180"/>
+      </w:pPr>
+    </w:lvl>
+    <w:lvl w:ilvl="6" w:tplc="0415000F" w:tentative="1">
+      <w:start w:val="1"/>
+      <w:numFmt w:val="decimal"/>
+      <w:lvlText w:val="%7."/>
+      <w:lvlJc w:val="left"/>
+      <w:pPr>
+        <w:ind w:left="5040" w:hanging="360"/>
+      </w:pPr>
+    </w:lvl>
+    <w:lvl w:ilvl="7" w:tplc="04150019" w:tentative="1">
+      <w:start w:val="1"/>
+      <w:numFmt w:val="lowerLetter"/>
+      <w:lvlText w:val="%8."/>
+      <w:lvlJc w:val="left"/>
+      <w:pPr>
+        <w:ind w:left="5760" w:hanging="360"/>
+      </w:pPr>
+    </w:lvl>
+    <w:lvl w:ilvl="8" w:tplc="0415001B" w:tentative="1">
+      <w:start w:val="1"/>
+      <w:numFmt w:val="lowerRoman"/>
+      <w:lvlText w:val="%9."/>
+      <w:lvlJc w:val="right"/>
+      <w:pPr>
+        <w:ind w:left="6480" w:hanging="180"/>
+      </w:pPr>
+    </w:lvl>
+  </w:abstractNum>
+  <w:num w:numId="1">
+    <w:abstractNumId w:val="0"/>
+  </w:num>
+</w:numbering>
 </file>
 
 <file path=word/styles.xml><?xml version="1.0" encoding="utf-8"?>
@@ -321,6 +943,67 @@
       <w:u w:val="single"/>
     </w:rPr>
   </w:style>
+  <w:style w:type="paragraph" w:styleId="Akapitzlist">
+    <w:name w:val="List Paragraph"/>
+    <w:basedOn w:val="Normalny"/>
+    <w:uiPriority w:val="34"/>
+    <w:qFormat/>
+    <w:rsid w:val="00E066C3"/>
+    <w:pPr>
+      <w:ind w:left="720"/>
+      <w:contextualSpacing/>
+    </w:pPr>
+  </w:style>
+  <w:style w:type="paragraph" w:styleId="HTML-wstpniesformatowany">
+    <w:name w:val="HTML Preformatted"/>
+    <w:basedOn w:val="Normalny"/>
+    <w:link w:val="HTML-wstpniesformatowanyZnak"/>
+    <w:uiPriority w:val="99"/>
+    <w:semiHidden/>
+    <w:unhideWhenUsed/>
+    <w:rsid w:val="00AD1E95"/>
+    <w:pPr>
+      <w:tabs>
+        <w:tab w:val="left" w:pos="916"/>
+        <w:tab w:val="left" w:pos="1832"/>
+        <w:tab w:val="left" w:pos="2748"/>
+        <w:tab w:val="left" w:pos="3664"/>
+        <w:tab w:val="left" w:pos="4580"/>
+        <w:tab w:val="left" w:pos="5496"/>
+        <w:tab w:val="left" w:pos="6412"/>
+        <w:tab w:val="left" w:pos="7328"/>
+        <w:tab w:val="left" w:pos="8244"/>
+        <w:tab w:val="left" w:pos="9160"/>
+        <w:tab w:val="left" w:pos="10076"/>
+        <w:tab w:val="left" w:pos="10992"/>
+        <w:tab w:val="left" w:pos="11908"/>
+        <w:tab w:val="left" w:pos="12824"/>
+        <w:tab w:val="left" w:pos="13740"/>
+        <w:tab w:val="left" w:pos="14656"/>
+      </w:tabs>
+      <w:spacing w:after="0" w:line="240" w:lineRule="auto"/>
+    </w:pPr>
+    <w:rPr>
+      <w:rFonts w:ascii="Courier New" w:eastAsia="Times New Roman" w:hAnsi="Courier New" w:cs="Courier New"/>
+      <w:sz w:val="20"/>
+      <w:szCs w:val="20"/>
+      <w:lang w:eastAsia="pl-PL"/>
+    </w:rPr>
+  </w:style>
+  <w:style w:type="character" w:customStyle="1" w:styleId="HTML-wstpniesformatowanyZnak">
+    <w:name w:val="HTML - wstępnie sformatowany Znak"/>
+    <w:basedOn w:val="Domylnaczcionkaakapitu"/>
+    <w:link w:val="HTML-wstpniesformatowany"/>
+    <w:uiPriority w:val="99"/>
+    <w:semiHidden/>
+    <w:rsid w:val="00AD1E95"/>
+    <w:rPr>
+      <w:rFonts w:ascii="Courier New" w:eastAsia="Times New Roman" w:hAnsi="Courier New" w:cs="Courier New"/>
+      <w:sz w:val="20"/>
+      <w:szCs w:val="20"/>
+      <w:lang w:eastAsia="pl-PL"/>
+    </w:rPr>
+  </w:style>
 </w:styles>
 </file>
 
@@ -521,6 +1204,67 @@
     <w:rPr>
       <w:color w:val="0000FF"/>
       <w:u w:val="single"/>
+    </w:rPr>
+  </w:style>
+  <w:style w:type="paragraph" w:styleId="Akapitzlist">
+    <w:name w:val="List Paragraph"/>
+    <w:basedOn w:val="Normalny"/>
+    <w:uiPriority w:val="34"/>
+    <w:qFormat/>
+    <w:rsid w:val="00E066C3"/>
+    <w:pPr>
+      <w:ind w:left="720"/>
+      <w:contextualSpacing/>
+    </w:pPr>
+  </w:style>
+  <w:style w:type="paragraph" w:styleId="HTML-wstpniesformatowany">
+    <w:name w:val="HTML Preformatted"/>
+    <w:basedOn w:val="Normalny"/>
+    <w:link w:val="HTML-wstpniesformatowanyZnak"/>
+    <w:uiPriority w:val="99"/>
+    <w:semiHidden/>
+    <w:unhideWhenUsed/>
+    <w:rsid w:val="00AD1E95"/>
+    <w:pPr>
+      <w:tabs>
+        <w:tab w:val="left" w:pos="916"/>
+        <w:tab w:val="left" w:pos="1832"/>
+        <w:tab w:val="left" w:pos="2748"/>
+        <w:tab w:val="left" w:pos="3664"/>
+        <w:tab w:val="left" w:pos="4580"/>
+        <w:tab w:val="left" w:pos="5496"/>
+        <w:tab w:val="left" w:pos="6412"/>
+        <w:tab w:val="left" w:pos="7328"/>
+        <w:tab w:val="left" w:pos="8244"/>
+        <w:tab w:val="left" w:pos="9160"/>
+        <w:tab w:val="left" w:pos="10076"/>
+        <w:tab w:val="left" w:pos="10992"/>
+        <w:tab w:val="left" w:pos="11908"/>
+        <w:tab w:val="left" w:pos="12824"/>
+        <w:tab w:val="left" w:pos="13740"/>
+        <w:tab w:val="left" w:pos="14656"/>
+      </w:tabs>
+      <w:spacing w:after="0" w:line="240" w:lineRule="auto"/>
+    </w:pPr>
+    <w:rPr>
+      <w:rFonts w:ascii="Courier New" w:eastAsia="Times New Roman" w:hAnsi="Courier New" w:cs="Courier New"/>
+      <w:sz w:val="20"/>
+      <w:szCs w:val="20"/>
+      <w:lang w:eastAsia="pl-PL"/>
+    </w:rPr>
+  </w:style>
+  <w:style w:type="character" w:customStyle="1" w:styleId="HTML-wstpniesformatowanyZnak">
+    <w:name w:val="HTML - wstępnie sformatowany Znak"/>
+    <w:basedOn w:val="Domylnaczcionkaakapitu"/>
+    <w:link w:val="HTML-wstpniesformatowany"/>
+    <w:uiPriority w:val="99"/>
+    <w:semiHidden/>
+    <w:rsid w:val="00AD1E95"/>
+    <w:rPr>
+      <w:rFonts w:ascii="Courier New" w:eastAsia="Times New Roman" w:hAnsi="Courier New" w:cs="Courier New"/>
+      <w:sz w:val="20"/>
+      <w:szCs w:val="20"/>
+      <w:lang w:eastAsia="pl-PL"/>
     </w:rPr>
   </w:style>
 </w:styles>

</xml_diff>

<commit_message>
combo box template done
</commit_message>
<xml_diff>
--- a/Księgarnia.docx
+++ b/Księgarnia.docx
@@ -51,135 +51,32 @@
         </w:rPr>
       </w:pPr>
       <w:r>
+        <w:t xml:space="preserve"> </w:t>
+      </w:r>
+      <w:r>
         <w:rPr>
           <w:lang w:val="en-US"/>
         </w:rPr>
-        <w:t xml:space="preserve"> </w:t>
-      </w:r>
-      <w:proofErr w:type="spellStart"/>
+        <w:t>Nieudana próba użycia „basic authentication scheme”</w:t>
+      </w:r>
       <w:r>
         <w:rPr>
           <w:lang w:val="en-US"/>
         </w:rPr>
-        <w:t>Nieudana</w:t>
-      </w:r>
-      <w:proofErr w:type="spellEnd"/>
+        <w:t xml:space="preserve"> poprzez definicję </w:t>
+      </w:r>
       <w:r>
         <w:rPr>
           <w:lang w:val="en-US"/>
         </w:rPr>
-        <w:t xml:space="preserve"> </w:t>
-      </w:r>
-      <w:proofErr w:type="spellStart"/>
+        <w:t>security mode</w:t>
+      </w:r>
       <w:r>
         <w:rPr>
           <w:lang w:val="en-US"/>
         </w:rPr>
-        <w:t>próba</w:t>
-      </w:r>
-      <w:proofErr w:type="spellEnd"/>
-      <w:r>
-        <w:rPr>
-          <w:lang w:val="en-US"/>
-        </w:rPr>
-        <w:t xml:space="preserve"> </w:t>
-      </w:r>
-      <w:proofErr w:type="spellStart"/>
-      <w:r>
-        <w:rPr>
-          <w:lang w:val="en-US"/>
-        </w:rPr>
-        <w:t>użycia</w:t>
-      </w:r>
-      <w:proofErr w:type="spellEnd"/>
-      <w:r>
-        <w:rPr>
-          <w:lang w:val="en-US"/>
-        </w:rPr>
-        <w:t xml:space="preserve"> „basic authentication scheme”</w:t>
-      </w:r>
-      <w:r>
-        <w:rPr>
-          <w:lang w:val="en-US"/>
-        </w:rPr>
-        <w:t xml:space="preserve"> </w:t>
-      </w:r>
-      <w:proofErr w:type="spellStart"/>
-      <w:r>
-        <w:rPr>
-          <w:lang w:val="en-US"/>
-        </w:rPr>
-        <w:t>poprzez</w:t>
-      </w:r>
-      <w:proofErr w:type="spellEnd"/>
-      <w:r>
-        <w:rPr>
-          <w:lang w:val="en-US"/>
-        </w:rPr>
-        <w:t xml:space="preserve"> </w:t>
-      </w:r>
-      <w:proofErr w:type="spellStart"/>
-      <w:r>
-        <w:rPr>
-          <w:lang w:val="en-US"/>
-        </w:rPr>
-        <w:t>definicję</w:t>
-      </w:r>
-      <w:proofErr w:type="spellEnd"/>
-      <w:r>
-        <w:rPr>
-          <w:lang w:val="en-US"/>
-        </w:rPr>
-        <w:t xml:space="preserve"> </w:t>
-      </w:r>
-      <w:r>
-        <w:rPr>
-          <w:lang w:val="en-US"/>
-        </w:rPr>
-        <w:t xml:space="preserve">security </w:t>
-      </w:r>
-      <w:proofErr w:type="spellStart"/>
-      <w:r>
-        <w:rPr>
-          <w:lang w:val="en-US"/>
-        </w:rPr>
-        <w:t>mode</w:t>
-      </w:r>
-      <w:r>
-        <w:rPr>
-          <w:lang w:val="en-US"/>
-        </w:rPr>
-        <w:t>i</w:t>
-      </w:r>
-      <w:proofErr w:type="spellEnd"/>
-      <w:r>
-        <w:rPr>
-          <w:lang w:val="en-US"/>
-        </w:rPr>
-        <w:t xml:space="preserve"> </w:t>
-      </w:r>
-      <w:proofErr w:type="spellStart"/>
-      <w:r>
-        <w:rPr>
-          <w:lang w:val="en-US"/>
-        </w:rPr>
-        <w:t>własnego</w:t>
-      </w:r>
-      <w:proofErr w:type="spellEnd"/>
-      <w:r>
-        <w:rPr>
-          <w:lang w:val="en-US"/>
-        </w:rPr>
-        <w:t xml:space="preserve"> </w:t>
-      </w:r>
-      <w:proofErr w:type="spellStart"/>
-      <w:r>
-        <w:rPr>
-          <w:lang w:val="en-US"/>
-        </w:rPr>
-        <w:t>validatora</w:t>
-      </w:r>
-      <w:proofErr w:type="spellEnd"/>
+        <w:t>i własnego validatora</w:t>
+      </w:r>
       <w:r>
         <w:rPr>
           <w:lang w:val="en-US"/>
@@ -225,51 +122,7 @@
           <w:szCs w:val="20"/>
           <w:lang w:eastAsia="pl-PL"/>
         </w:rPr>
-        <w:t>&lt;</w:t>
-      </w:r>
-      <w:proofErr w:type="spellStart"/>
-      <w:r>
-        <w:rPr>
-          <w:rFonts w:ascii="Consolas" w:eastAsia="Times New Roman" w:hAnsi="Consolas" w:cs="Consolas"/>
-          <w:color w:val="000000"/>
-          <w:sz w:val="20"/>
-          <w:szCs w:val="20"/>
-          <w:lang w:eastAsia="pl-PL"/>
-        </w:rPr>
-        <w:t>security</w:t>
-      </w:r>
-      <w:proofErr w:type="spellEnd"/>
-      <w:r>
-        <w:rPr>
-          <w:rFonts w:ascii="Consolas" w:eastAsia="Times New Roman" w:hAnsi="Consolas" w:cs="Consolas"/>
-          <w:color w:val="000000"/>
-          <w:sz w:val="20"/>
-          <w:szCs w:val="20"/>
-          <w:lang w:eastAsia="pl-PL"/>
-        </w:rPr>
-        <w:t xml:space="preserve"> </w:t>
-      </w:r>
-      <w:proofErr w:type="spellStart"/>
-      <w:r>
-        <w:rPr>
-          <w:rFonts w:ascii="Consolas" w:eastAsia="Times New Roman" w:hAnsi="Consolas" w:cs="Consolas"/>
-          <w:color w:val="000000"/>
-          <w:sz w:val="20"/>
-          <w:szCs w:val="20"/>
-          <w:lang w:eastAsia="pl-PL"/>
-        </w:rPr>
-        <w:t>mode</w:t>
-      </w:r>
-      <w:proofErr w:type="spellEnd"/>
-      <w:r>
-        <w:rPr>
-          <w:rFonts w:ascii="Consolas" w:eastAsia="Times New Roman" w:hAnsi="Consolas" w:cs="Consolas"/>
-          <w:color w:val="000000"/>
-          <w:sz w:val="20"/>
-          <w:szCs w:val="20"/>
-          <w:lang w:eastAsia="pl-PL"/>
-        </w:rPr>
-        <w:t>="Message"&gt;</w:t>
+        <w:t>&lt;security mode="Message"&gt;</w:t>
       </w:r>
     </w:p>
     <w:p>
@@ -320,73 +173,7 @@
           <w:szCs w:val="20"/>
           <w:lang w:eastAsia="pl-PL"/>
         </w:rPr>
-        <w:t>&lt;</w:t>
-      </w:r>
-      <w:proofErr w:type="spellStart"/>
-      <w:r>
-        <w:rPr>
-          <w:rFonts w:ascii="Consolas" w:eastAsia="Times New Roman" w:hAnsi="Consolas" w:cs="Consolas"/>
-          <w:color w:val="000000"/>
-          <w:sz w:val="20"/>
-          <w:szCs w:val="20"/>
-          <w:lang w:eastAsia="pl-PL"/>
-        </w:rPr>
-        <w:t>message</w:t>
-      </w:r>
-      <w:proofErr w:type="spellEnd"/>
-      <w:r>
-        <w:rPr>
-          <w:rFonts w:ascii="Consolas" w:eastAsia="Times New Roman" w:hAnsi="Consolas" w:cs="Consolas"/>
-          <w:color w:val="000000"/>
-          <w:sz w:val="20"/>
-          <w:szCs w:val="20"/>
-          <w:lang w:eastAsia="pl-PL"/>
-        </w:rPr>
-        <w:t xml:space="preserve"> </w:t>
-      </w:r>
-      <w:proofErr w:type="spellStart"/>
-      <w:r>
-        <w:rPr>
-          <w:rFonts w:ascii="Consolas" w:eastAsia="Times New Roman" w:hAnsi="Consolas" w:cs="Consolas"/>
-          <w:color w:val="000000"/>
-          <w:sz w:val="20"/>
-          <w:szCs w:val="20"/>
-          <w:lang w:eastAsia="pl-PL"/>
-        </w:rPr>
-        <w:t>clientCredentialType</w:t>
-      </w:r>
-      <w:proofErr w:type="spellEnd"/>
-      <w:r>
-        <w:rPr>
-          <w:rFonts w:ascii="Consolas" w:eastAsia="Times New Roman" w:hAnsi="Consolas" w:cs="Consolas"/>
-          <w:color w:val="000000"/>
-          <w:sz w:val="20"/>
-          <w:szCs w:val="20"/>
-          <w:lang w:eastAsia="pl-PL"/>
-        </w:rPr>
-        <w:t>="</w:t>
-      </w:r>
-      <w:proofErr w:type="spellStart"/>
-      <w:r>
-        <w:rPr>
-          <w:rFonts w:ascii="Consolas" w:eastAsia="Times New Roman" w:hAnsi="Consolas" w:cs="Consolas"/>
-          <w:color w:val="000000"/>
-          <w:sz w:val="20"/>
-          <w:szCs w:val="20"/>
-          <w:lang w:eastAsia="pl-PL"/>
-        </w:rPr>
-        <w:t>UserName</w:t>
-      </w:r>
-      <w:proofErr w:type="spellEnd"/>
-      <w:r>
-        <w:rPr>
-          <w:rFonts w:ascii="Consolas" w:eastAsia="Times New Roman" w:hAnsi="Consolas" w:cs="Consolas"/>
-          <w:color w:val="000000"/>
-          <w:sz w:val="20"/>
-          <w:szCs w:val="20"/>
-          <w:lang w:eastAsia="pl-PL"/>
-        </w:rPr>
-        <w:t>" /&gt;</w:t>
+        <w:t>&lt;message clientCredentialType="UserName" /&gt;</w:t>
       </w:r>
     </w:p>
     <w:p>
@@ -427,29 +214,7 @@
           <w:szCs w:val="20"/>
           <w:lang w:eastAsia="pl-PL"/>
         </w:rPr>
-        <w:t>&lt;/</w:t>
-      </w:r>
-      <w:proofErr w:type="spellStart"/>
-      <w:r>
-        <w:rPr>
-          <w:rFonts w:ascii="Consolas" w:eastAsia="Times New Roman" w:hAnsi="Consolas" w:cs="Consolas"/>
-          <w:color w:val="000000"/>
-          <w:sz w:val="20"/>
-          <w:szCs w:val="20"/>
-          <w:lang w:eastAsia="pl-PL"/>
-        </w:rPr>
-        <w:t>security</w:t>
-      </w:r>
-      <w:proofErr w:type="spellEnd"/>
-      <w:r>
-        <w:rPr>
-          <w:rFonts w:ascii="Consolas" w:eastAsia="Times New Roman" w:hAnsi="Consolas" w:cs="Consolas"/>
-          <w:color w:val="000000"/>
-          <w:sz w:val="20"/>
-          <w:szCs w:val="20"/>
-          <w:lang w:eastAsia="pl-PL"/>
-        </w:rPr>
-        <w:t>&gt;</w:t>
+        <w:t>&lt;/security&gt;</w:t>
       </w:r>
     </w:p>
     <w:p>
@@ -488,21 +253,10 @@
         <w:ind w:left="360"/>
       </w:pPr>
       <w:r>
-        <w:rPr>
-          <w:lang w:val="en-US"/>
-        </w:rPr>
         <w:tab/>
       </w:r>
       <w:r>
-        <w:t xml:space="preserve">Napisany i podłączony </w:t>
-      </w:r>
-      <w:proofErr w:type="spellStart"/>
-      <w:r>
-        <w:t>walidator</w:t>
-      </w:r>
-      <w:proofErr w:type="spellEnd"/>
-      <w:r>
-        <w:t xml:space="preserve"> nie był wywoływany.</w:t>
+        <w:t>Napisany i podłączony walidator nie był wywoływany.</w:t>
       </w:r>
     </w:p>
     <w:p>
@@ -514,26 +268,13 @@
         </w:numPr>
       </w:pPr>
       <w:r>
-        <w:t xml:space="preserve">Klasa </w:t>
-      </w:r>
-      <w:proofErr w:type="spellStart"/>
-      <w:r>
-        <w:t>SqlCommand</w:t>
-      </w:r>
-      <w:proofErr w:type="spellEnd"/>
-      <w:r>
-        <w:t xml:space="preserve"> nie radzi sobie z parametrami zawierającymi spacje, </w:t>
+        <w:t xml:space="preserve">Klasa SqlCommand nie radzi sobie z parametrami zawierającymi spacje, </w:t>
       </w:r>
       <w:r>
         <w:t xml:space="preserve">o czym </w:t>
       </w:r>
       <w:r>
-        <w:t xml:space="preserve">nie ma </w:t>
-      </w:r>
-      <w:bookmarkStart w:id="0" w:name="_GoBack"/>
-      <w:bookmarkEnd w:id="0"/>
-      <w:r>
-        <w:t>słowa w dokumentacji…</w:t>
+        <w:t>nie ma słowa w dokumentacji…</w:t>
       </w:r>
     </w:p>
     <w:p>
@@ -550,15 +291,7 @@
         </w:numPr>
       </w:pPr>
       <w:r>
-        <w:t xml:space="preserve">W standardowych bibliotekach istnieją 2 klasy nazywające się </w:t>
-      </w:r>
-      <w:proofErr w:type="spellStart"/>
-      <w:r>
-        <w:t>DataGrid</w:t>
-      </w:r>
-      <w:proofErr w:type="spellEnd"/>
-      <w:r>
-        <w:t>, co powoduje dużo problemów w trakcie poszukiwań rozwiązań problemów związanych z którąś z nich</w:t>
+        <w:t>W standardowych bibliotekach istnieją 2 klasy nazywające się DataGrid, co powoduje dużo problemów w trakcie poszukiwań rozwiązań problemów związanych z którąś z nich</w:t>
       </w:r>
     </w:p>
     <w:p>
@@ -602,15 +335,7 @@
         <w:t>Odpowiednia</w:t>
       </w:r>
       <w:r>
-        <w:t xml:space="preserve"> definicja klas </w:t>
-      </w:r>
-      <w:proofErr w:type="spellStart"/>
-      <w:r>
-        <w:t>encyjnych</w:t>
-      </w:r>
-      <w:proofErr w:type="spellEnd"/>
-      <w:r>
-        <w:t>, stworzenie podziału na klasy serwerowe i klienckie.</w:t>
+        <w:t xml:space="preserve"> definicja klas encyjnych, stworzenie podziału na klasy serwerowe i klienckie.</w:t>
       </w:r>
     </w:p>
     <w:p>
@@ -635,7 +360,28 @@
     <w:p>
       <w:pPr>
         <w:pStyle w:val="Akapitzlist"/>
-      </w:pPr>
+        <w:numPr>
+          <w:ilvl w:val="0"/>
+          <w:numId w:val="1"/>
+        </w:numPr>
+      </w:pPr>
+      <w:r>
+        <w:t>Key value read only</w:t>
+      </w:r>
+    </w:p>
+    <w:p>
+      <w:pPr>
+        <w:pStyle w:val="Akapitzlist"/>
+        <w:numPr>
+          <w:ilvl w:val="0"/>
+          <w:numId w:val="1"/>
+        </w:numPr>
+      </w:pPr>
+      <w:r>
+        <w:t>Bug ze stylami dla window</w:t>
+      </w:r>
+      <w:bookmarkStart w:id="0" w:name="_GoBack"/>
+      <w:bookmarkEnd w:id="0"/>
     </w:p>
     <w:sectPr>
       <w:pgSz w:w="11906" w:h="16838"/>

</xml_diff>